<commit_message>
Added some functions for database statistics
This is a first pass at pulling together relevant parameters from the graph object. Definitely less space is need by transfering to grains object. Also simplifies plotting significantly.
</commit_message>
<xml_diff>
--- a/TMS Talk/Outline.docx
+++ b/TMS Talk/Outline.docx
@@ -203,200 +203,224 @@
       </w:r>
       <w:proofErr w:type="spellEnd"/>
       <w:r>
-        <w:t xml:space="preserve">. I’ll briefly present the code and talk about the general approach and the additions made to the two </w:t>
+        <w:t xml:space="preserve">. I’ll briefly present the code and talk about the general approach and the additions made to the two published twin analysis codes that have been published previously. Then I’ll spend the rest of my time talking about WE43 Mg alloy and its </w:t>
+      </w:r>
+    </w:p>
+    <w:p>
+      <w:pPr>
+        <w:pStyle w:val="ListParagraph"/>
+        <w:numPr>
+          <w:ilvl w:val="1"/>
+          <w:numId w:val="3"/>
+        </w:numPr>
+      </w:pPr>
+      <w:r>
+        <w:t>Graph methodology</w:t>
+      </w:r>
+    </w:p>
+    <w:p>
+      <w:pPr>
+        <w:pStyle w:val="ListParagraph"/>
+        <w:numPr>
+          <w:ilvl w:val="1"/>
+          <w:numId w:val="3"/>
+        </w:numPr>
+      </w:pPr>
+      <w:r>
+        <w:t xml:space="preserve">Misorientation definition – </w:t>
+      </w:r>
+      <w:proofErr w:type="gramStart"/>
+      <w:r>
+        <w:t>5 degree</w:t>
+      </w:r>
+      <w:proofErr w:type="gramEnd"/>
+      <w:r>
+        <w:t xml:space="preserve"> boundary misorientation, larger like 10-12 degree mean orientation tolerance.</w:t>
+      </w:r>
+    </w:p>
+    <w:p>
+      <w:pPr>
+        <w:pStyle w:val="ListParagraph"/>
+        <w:numPr>
+          <w:ilvl w:val="2"/>
+          <w:numId w:val="3"/>
+        </w:numPr>
+      </w:pPr>
+      <w:r>
+        <w:t>Twin frame for misorientation</w:t>
+      </w:r>
+    </w:p>
+    <w:p>
+      <w:pPr>
+        <w:pStyle w:val="ListParagraph"/>
+        <w:numPr>
+          <w:ilvl w:val="1"/>
+          <w:numId w:val="3"/>
+        </w:numPr>
+      </w:pPr>
+      <w:r>
+        <w:t>Voting scheme</w:t>
+      </w:r>
+    </w:p>
+    <w:p>
+      <w:pPr>
+        <w:pStyle w:val="ListParagraph"/>
+        <w:numPr>
+          <w:ilvl w:val="1"/>
+          <w:numId w:val="3"/>
+        </w:numPr>
+      </w:pPr>
+      <w:r>
+        <w:t>Matrix representation of twin parent relationships.</w:t>
+      </w:r>
+    </w:p>
+    <w:p>
+      <w:pPr>
+        <w:pStyle w:val="ListParagraph"/>
+        <w:numPr>
+          <w:ilvl w:val="2"/>
+          <w:numId w:val="3"/>
+        </w:numPr>
+      </w:pPr>
+      <w:r>
+        <w:t>Complicated</w:t>
+      </w:r>
+    </w:p>
+    <w:p>
+      <w:pPr>
+        <w:pStyle w:val="ListParagraph"/>
+        <w:numPr>
+          <w:ilvl w:val="3"/>
+          <w:numId w:val="3"/>
+        </w:numPr>
+      </w:pPr>
+      <w:r>
+        <w:t xml:space="preserve">Case1-Case3 showing how things need to be </w:t>
+      </w:r>
+      <w:proofErr w:type="spellStart"/>
+      <w:r>
+        <w:t>differientiated</w:t>
+      </w:r>
+      <w:proofErr w:type="spellEnd"/>
+      <w:r>
+        <w:t>. Use twin matrix with colors for families</w:t>
+      </w:r>
+    </w:p>
+    <w:p>
+      <w:pPr>
+        <w:pStyle w:val="ListParagraph"/>
+        <w:numPr>
+          <w:ilvl w:val="0"/>
+          <w:numId w:val="3"/>
+        </w:numPr>
+      </w:pPr>
+      <w:r>
+        <w:t xml:space="preserve">Joke: </w:t>
+      </w:r>
+      <w:r>
+        <w:t xml:space="preserve">There is a good chance you’ll fail your calculus exam if you are sitting between identical </w:t>
+      </w:r>
+    </w:p>
+    <w:p>
+      <w:pPr>
+        <w:pStyle w:val="ListParagraph"/>
+        <w:numPr>
+          <w:ilvl w:val="0"/>
+          <w:numId w:val="3"/>
+        </w:numPr>
+      </w:pPr>
+      <w:r>
+        <w:t xml:space="preserve">Joke: </w:t>
+      </w:r>
+      <w:r>
+        <w:t>When does grain identify a twin – when it becomes apparent.</w:t>
+      </w:r>
+    </w:p>
+    <w:p>
+      <w:pPr>
+        <w:pStyle w:val="ListParagraph"/>
+        <w:numPr>
+          <w:ilvl w:val="0"/>
+          <w:numId w:val="3"/>
+        </w:numPr>
+      </w:pPr>
+      <w:r>
+        <w:t>twins</w:t>
+      </w:r>
+      <w:r>
+        <w:t>… because it is hard to differentiate them</w:t>
+      </w:r>
+    </w:p>
+    <w:p>
+      <w:pPr>
+        <w:pStyle w:val="ListParagraph"/>
+        <w:numPr>
+          <w:ilvl w:val="0"/>
+          <w:numId w:val="3"/>
+        </w:numPr>
+      </w:pPr>
+      <w:r>
+        <w:t>Input output figure??</w:t>
+      </w:r>
+    </w:p>
+    <w:p>
+      <w:pPr>
+        <w:pStyle w:val="ListParagraph"/>
+        <w:numPr>
+          <w:ilvl w:val="0"/>
+          <w:numId w:val="3"/>
+        </w:numPr>
+      </w:pPr>
+      <w:r>
+        <w:t xml:space="preserve">Twin stats to produce for WE43. Tension/compression </w:t>
+      </w:r>
+      <w:r>
+        <w:t xml:space="preserve">and discussion </w:t>
+      </w:r>
+    </w:p>
+    <w:p>
+      <w:pPr>
+        <w:pStyle w:val="ListParagraph"/>
+        <w:numPr>
+          <w:ilvl w:val="1"/>
+          <w:numId w:val="3"/>
+        </w:numPr>
+      </w:pPr>
+      <w:r>
+        <w:t>Two different type</w:t>
+      </w:r>
+      <w:r>
+        <w:t>s</w:t>
+      </w:r>
+      <w:r>
+        <w:t xml:space="preserve"> of plates? </w:t>
+      </w:r>
+    </w:p>
+    <w:p>
+      <w:pPr>
+        <w:pStyle w:val="ListParagraph"/>
+        <w:numPr>
+          <w:ilvl w:val="1"/>
+          <w:numId w:val="3"/>
+        </w:numPr>
+      </w:pPr>
+      <w:r>
+        <w:t xml:space="preserve">Table of states </w:t>
+      </w:r>
+    </w:p>
+    <w:p>
+      <w:pPr>
+        <w:pStyle w:val="ListParagraph"/>
+        <w:numPr>
+          <w:ilvl w:val="0"/>
+          <w:numId w:val="3"/>
+        </w:numPr>
+      </w:pPr>
+      <w:r>
+        <w:t xml:space="preserve">Show Taylor cylinder data PFs and evolution of twinning at very high strain rate. </w:t>
       </w:r>
       <w:bookmarkStart w:id="0" w:name="_GoBack"/>
       <w:bookmarkEnd w:id="0"/>
-      <w:r>
-        <w:t xml:space="preserve">published twin analysis codes that have been published previously. Then I’ll spend the rest of my time talking about WE43 Mg alloy and its </w:t>
-      </w:r>
-    </w:p>
-    <w:p>
-      <w:pPr>
-        <w:pStyle w:val="ListParagraph"/>
-        <w:numPr>
-          <w:ilvl w:val="1"/>
-          <w:numId w:val="3"/>
-        </w:numPr>
-      </w:pPr>
-      <w:r>
-        <w:t>Graph methodology</w:t>
-      </w:r>
-    </w:p>
-    <w:p>
-      <w:pPr>
-        <w:pStyle w:val="ListParagraph"/>
-        <w:numPr>
-          <w:ilvl w:val="1"/>
-          <w:numId w:val="3"/>
-        </w:numPr>
-      </w:pPr>
-      <w:r>
-        <w:t xml:space="preserve">Misorientation definition – </w:t>
-      </w:r>
-      <w:proofErr w:type="gramStart"/>
-      <w:r>
-        <w:t>5 degree</w:t>
-      </w:r>
-      <w:proofErr w:type="gramEnd"/>
-      <w:r>
-        <w:t xml:space="preserve"> boundary misorientation, larger like 10-12 degree mean orientation tolerance.</w:t>
-      </w:r>
-    </w:p>
-    <w:p>
-      <w:pPr>
-        <w:pStyle w:val="ListParagraph"/>
-        <w:numPr>
-          <w:ilvl w:val="2"/>
-          <w:numId w:val="3"/>
-        </w:numPr>
-      </w:pPr>
-      <w:r>
-        <w:t>Twin frame for misorientation</w:t>
-      </w:r>
-    </w:p>
-    <w:p>
-      <w:pPr>
-        <w:pStyle w:val="ListParagraph"/>
-        <w:numPr>
-          <w:ilvl w:val="1"/>
-          <w:numId w:val="3"/>
-        </w:numPr>
-      </w:pPr>
-      <w:r>
-        <w:t>Voting scheme</w:t>
-      </w:r>
-    </w:p>
-    <w:p>
-      <w:pPr>
-        <w:pStyle w:val="ListParagraph"/>
-        <w:numPr>
-          <w:ilvl w:val="1"/>
-          <w:numId w:val="3"/>
-        </w:numPr>
-      </w:pPr>
-      <w:r>
-        <w:t>Matrix representation of twin parent relationships.</w:t>
-      </w:r>
-    </w:p>
-    <w:p>
-      <w:pPr>
-        <w:pStyle w:val="ListParagraph"/>
-        <w:numPr>
-          <w:ilvl w:val="2"/>
-          <w:numId w:val="3"/>
-        </w:numPr>
-      </w:pPr>
-      <w:r>
-        <w:t>Complicated</w:t>
-      </w:r>
-    </w:p>
-    <w:p>
-      <w:pPr>
-        <w:pStyle w:val="ListParagraph"/>
-        <w:numPr>
-          <w:ilvl w:val="3"/>
-          <w:numId w:val="3"/>
-        </w:numPr>
-      </w:pPr>
-      <w:r>
-        <w:t xml:space="preserve">Case1-Case3 showing how things need to be </w:t>
-      </w:r>
-      <w:proofErr w:type="spellStart"/>
-      <w:r>
-        <w:t>differientiated</w:t>
-      </w:r>
-      <w:proofErr w:type="spellEnd"/>
-      <w:r>
-        <w:t>. Use twin matrix with colors for families</w:t>
-      </w:r>
-    </w:p>
-    <w:p>
-      <w:pPr>
-        <w:pStyle w:val="ListParagraph"/>
-        <w:numPr>
-          <w:ilvl w:val="0"/>
-          <w:numId w:val="3"/>
-        </w:numPr>
-      </w:pPr>
-      <w:r>
-        <w:t xml:space="preserve">Joke: </w:t>
-      </w:r>
-      <w:r>
-        <w:t>There is a good chance you’ll fail your calculus exam if you are sitting between identical twins</w:t>
-      </w:r>
-      <w:r>
-        <w:t>… because it is hard to differentiate them</w:t>
-      </w:r>
-    </w:p>
-    <w:p>
-      <w:pPr>
-        <w:pStyle w:val="ListParagraph"/>
-        <w:numPr>
-          <w:ilvl w:val="0"/>
-          <w:numId w:val="3"/>
-        </w:numPr>
-      </w:pPr>
-      <w:r>
-        <w:t>Input output figure??</w:t>
-      </w:r>
-    </w:p>
-    <w:p>
-      <w:pPr>
-        <w:pStyle w:val="ListParagraph"/>
-        <w:numPr>
-          <w:ilvl w:val="0"/>
-          <w:numId w:val="3"/>
-        </w:numPr>
-      </w:pPr>
-      <w:r>
-        <w:t xml:space="preserve">Twin stats to produce for WE43. Tension/compression </w:t>
-      </w:r>
-      <w:r>
-        <w:t xml:space="preserve">and discussion </w:t>
-      </w:r>
-    </w:p>
-    <w:p>
-      <w:pPr>
-        <w:pStyle w:val="ListParagraph"/>
-        <w:numPr>
-          <w:ilvl w:val="1"/>
-          <w:numId w:val="3"/>
-        </w:numPr>
-      </w:pPr>
-      <w:r>
-        <w:t>Two different type</w:t>
-      </w:r>
-      <w:r>
-        <w:t>s</w:t>
-      </w:r>
-      <w:r>
-        <w:t xml:space="preserve"> of plates? </w:t>
-      </w:r>
-    </w:p>
-    <w:p>
-      <w:pPr>
-        <w:pStyle w:val="ListParagraph"/>
-        <w:numPr>
-          <w:ilvl w:val="1"/>
-          <w:numId w:val="3"/>
-        </w:numPr>
-      </w:pPr>
-      <w:r>
-        <w:t xml:space="preserve">Table of states </w:t>
-      </w:r>
-    </w:p>
-    <w:p>
-      <w:pPr>
-        <w:pStyle w:val="ListParagraph"/>
-        <w:numPr>
-          <w:ilvl w:val="0"/>
-          <w:numId w:val="3"/>
-        </w:numPr>
-      </w:pPr>
-      <w:r>
-        <w:t xml:space="preserve">Show Taylor cylinder data PFs and evolution of twinning at very high strain rate. </w:t>
-      </w:r>
     </w:p>
     <w:p>
       <w:pPr>
@@ -479,6 +503,7 @@
         </w:numPr>
       </w:pPr>
       <w:r>
+        <w:lastRenderedPageBreak/>
         <w:t xml:space="preserve">Save grains, </w:t>
       </w:r>
       <w:proofErr w:type="spellStart"/>
@@ -507,7 +532,6 @@
         </w:numPr>
       </w:pPr>
       <w:r>
-        <w:lastRenderedPageBreak/>
         <w:t xml:space="preserve">For renaming variables see </w:t>
       </w:r>
       <w:hyperlink r:id="rId5" w:history="1">

</xml_diff>